<commit_message>
the script now runs through once without errors
</commit_message>
<xml_diff>
--- a/BKN_Dokumenten/de/20230130_LVb Inf_erl_qs/230130_Sdt_BKN_LVbInf_Einh San_w_d.docx
+++ b/BKN_Dokumenten/de/20230130_LVb Inf_erl_qs/230130_Sdt_BKN_LVbInf_Einh San_w_d.docx
@@ -1,6 +1,6 @@
 
 <file path=word/document.xml><?xml version="1.0" encoding="utf-8"?>
-<w:document xmlns:wpc="http://schemas.microsoft.com/office/word/2010/wordprocessingCanvas" xmlns:cx="http://schemas.microsoft.com/office/drawing/2014/chartex" xmlns:cx1="http://schemas.microsoft.com/office/drawing/2015/9/8/chartex" xmlns:cx2="http://schemas.microsoft.com/office/drawing/2015/10/21/chartex" xmlns:cx3="http://schemas.microsoft.com/office/drawing/2016/5/9/chartex" xmlns:cx4="http://schemas.microsoft.com/office/drawing/2016/5/10/chartex" xmlns:cx5="http://schemas.microsoft.com/office/drawing/2016/5/11/chartex" xmlns:cx6="http://schemas.microsoft.com/office/drawing/2016/5/12/chartex" xmlns:cx7="http://schemas.microsoft.com/office/drawing/2016/5/13/chartex" xmlns:cx8="http://schemas.microsoft.com/office/drawing/2016/5/14/chartex" xmlns:mc="http://schemas.openxmlformats.org/markup-compatibility/2006" xmlns:aink="http://schemas.microsoft.com/office/drawing/2016/ink" xmlns:am3d="http://schemas.microsoft.com/office/drawing/2017/model3d" xmlns:o="urn:schemas-microsoft-com:office:office" xmlns:r="http://schemas.openxmlformats.org/officeDocument/2006/relationships" xmlns:m="http://schemas.openxmlformats.org/officeDocument/2006/math" xmlns:v="urn:schemas-microsoft-com:vml" xmlns:wp14="http://schemas.microsoft.com/office/word/2010/wordprocessingDrawing" xmlns:wp="http://schemas.openxmlformats.org/drawingml/2006/wordprocessingDrawing" xmlns:w10="urn:schemas-microsoft-com:office:word" xmlns:w="http://schemas.openxmlformats.org/wordprocessingml/2006/main" xmlns:w14="http://schemas.microsoft.com/office/word/2010/wordml" xmlns:w15="http://schemas.microsoft.com/office/word/2012/wordml" xmlns:w16cex="http://schemas.microsoft.com/office/word/2018/wordml/cex" xmlns:w16cid="http://schemas.microsoft.com/office/word/2016/wordml/cid" xmlns:w16="http://schemas.microsoft.com/office/word/2018/wordml" xmlns:w16sdtdh="http://schemas.microsoft.com/office/word/2020/wordml/sdtdatahash" xmlns:w16se="http://schemas.microsoft.com/office/word/2015/wordml/symex" xmlns:wpg="http://schemas.microsoft.com/office/word/2010/wordprocessingGroup" xmlns:wpi="http://schemas.microsoft.com/office/word/2010/wordprocessingInk" xmlns:wne="http://schemas.microsoft.com/office/word/2006/wordml" xmlns:wps="http://schemas.microsoft.com/office/word/2010/wordprocessingShape" mc:Ignorable="w14 w15 w16se w16cid w16 w16cex w16sdtdh wp14">
+<w:document xmlns:wpc="http://schemas.microsoft.com/office/word/2010/wordprocessingCanvas" xmlns:cx="http://schemas.microsoft.com/office/drawing/2014/chartex" xmlns:cx1="http://schemas.microsoft.com/office/drawing/2015/9/8/chartex" xmlns:cx2="http://schemas.microsoft.com/office/drawing/2015/10/21/chartex" xmlns:cx3="http://schemas.microsoft.com/office/drawing/2016/5/9/chartex" xmlns:cx4="http://schemas.microsoft.com/office/drawing/2016/5/10/chartex" xmlns:cx5="http://schemas.microsoft.com/office/drawing/2016/5/11/chartex" xmlns:cx6="http://schemas.microsoft.com/office/drawing/2016/5/12/chartex" xmlns:cx7="http://schemas.microsoft.com/office/drawing/2016/5/13/chartex" xmlns:cx8="http://schemas.microsoft.com/office/drawing/2016/5/14/chartex" xmlns:mc="http://schemas.openxmlformats.org/markup-compatibility/2006" xmlns:aink="http://schemas.microsoft.com/office/drawing/2016/ink" xmlns:am3d="http://schemas.microsoft.com/office/drawing/2017/model3d" xmlns:o="urn:schemas-microsoft-com:office:office" xmlns:oel="http://schemas.microsoft.com/office/2019/extlst" xmlns:r="http://schemas.openxmlformats.org/officeDocument/2006/relationships" xmlns:m="http://schemas.openxmlformats.org/officeDocument/2006/math" xmlns:v="urn:schemas-microsoft-com:vml" xmlns:wp14="http://schemas.microsoft.com/office/word/2010/wordprocessingDrawing" xmlns:wp="http://schemas.openxmlformats.org/drawingml/2006/wordprocessingDrawing" xmlns:w10="urn:schemas-microsoft-com:office:word" xmlns:w="http://schemas.openxmlformats.org/wordprocessingml/2006/main" xmlns:w14="http://schemas.microsoft.com/office/word/2010/wordml" xmlns:w15="http://schemas.microsoft.com/office/word/2012/wordml" xmlns:w16cex="http://schemas.microsoft.com/office/word/2018/wordml/cex" xmlns:w16cid="http://schemas.microsoft.com/office/word/2016/wordml/cid" xmlns:w16="http://schemas.microsoft.com/office/word/2018/wordml" xmlns:w16sdtdh="http://schemas.microsoft.com/office/word/2020/wordml/sdtdatahash" xmlns:w16se="http://schemas.microsoft.com/office/word/2015/wordml/symex" xmlns:wpg="http://schemas.microsoft.com/office/word/2010/wordprocessingGroup" xmlns:wpi="http://schemas.microsoft.com/office/word/2010/wordprocessingInk" xmlns:wne="http://schemas.microsoft.com/office/word/2006/wordml" xmlns:wps="http://schemas.microsoft.com/office/word/2010/wordprocessingShape" mc:Ignorable="w14 w15 w16se w16cid w16 w16cex w16sdtdh wp14">
   <w:body>
     <w:p>
       <w:pPr>
@@ -1832,10 +1832,13 @@
           </w:p>
           <w:p>
             <w:pPr>
-              <w:rPr>
-                <w:rFonts w:ascii="Segoe UI" w:hAnsi="Segoe UI" w:cs="Segoe UI"/>
-                <w:color w:val="000000" w:themeColor="text1"/>
-                <w:lang w:eastAsia="en-US"/>
+              <w:pStyle w:val="Listenabsatz"/>
+              <w:spacing w:line="260" w:lineRule="exact"/>
+              <w:rPr>
+                <w:rFonts w:ascii="Segoe UI" w:hAnsi="Segoe UI" w:cs="Segoe UI"/>
+                <w:color w:val="000000" w:themeColor="text1"/>
+                <w:sz w:val="20"/>
+                <w:lang w:eastAsia="de-CH"/>
               </w:rPr>
             </w:pPr>
           </w:p>
@@ -2129,7 +2132,7 @@
 </file>
 
 <file path=word/endnotes.xml><?xml version="1.0" encoding="utf-8"?>
-<w:endnotes xmlns:wpc="http://schemas.microsoft.com/office/word/2010/wordprocessingCanvas" xmlns:cx="http://schemas.microsoft.com/office/drawing/2014/chartex" xmlns:cx1="http://schemas.microsoft.com/office/drawing/2015/9/8/chartex" xmlns:cx2="http://schemas.microsoft.com/office/drawing/2015/10/21/chartex" xmlns:cx3="http://schemas.microsoft.com/office/drawing/2016/5/9/chartex" xmlns:cx4="http://schemas.microsoft.com/office/drawing/2016/5/10/chartex" xmlns:cx5="http://schemas.microsoft.com/office/drawing/2016/5/11/chartex" xmlns:cx6="http://schemas.microsoft.com/office/drawing/2016/5/12/chartex" xmlns:cx7="http://schemas.microsoft.com/office/drawing/2016/5/13/chartex" xmlns:cx8="http://schemas.microsoft.com/office/drawing/2016/5/14/chartex" xmlns:mc="http://schemas.openxmlformats.org/markup-compatibility/2006" xmlns:aink="http://schemas.microsoft.com/office/drawing/2016/ink" xmlns:am3d="http://schemas.microsoft.com/office/drawing/2017/model3d" xmlns:o="urn:schemas-microsoft-com:office:office" xmlns:r="http://schemas.openxmlformats.org/officeDocument/2006/relationships" xmlns:m="http://schemas.openxmlformats.org/officeDocument/2006/math" xmlns:v="urn:schemas-microsoft-com:vml" xmlns:wp14="http://schemas.microsoft.com/office/word/2010/wordprocessingDrawing" xmlns:wp="http://schemas.openxmlformats.org/drawingml/2006/wordprocessingDrawing" xmlns:w10="urn:schemas-microsoft-com:office:word" xmlns:w="http://schemas.openxmlformats.org/wordprocessingml/2006/main" xmlns:w14="http://schemas.microsoft.com/office/word/2010/wordml" xmlns:w15="http://schemas.microsoft.com/office/word/2012/wordml" xmlns:w16cex="http://schemas.microsoft.com/office/word/2018/wordml/cex" xmlns:w16cid="http://schemas.microsoft.com/office/word/2016/wordml/cid" xmlns:w16="http://schemas.microsoft.com/office/word/2018/wordml" xmlns:w16sdtdh="http://schemas.microsoft.com/office/word/2020/wordml/sdtdatahash" xmlns:w16se="http://schemas.microsoft.com/office/word/2015/wordml/symex" xmlns:wpg="http://schemas.microsoft.com/office/word/2010/wordprocessingGroup" xmlns:wpi="http://schemas.microsoft.com/office/word/2010/wordprocessingInk" xmlns:wne="http://schemas.microsoft.com/office/word/2006/wordml" xmlns:wps="http://schemas.microsoft.com/office/word/2010/wordprocessingShape" mc:Ignorable="w14 w15 w16se w16cid w16 w16cex w16sdtdh wp14">
+<w:endnotes xmlns:wpc="http://schemas.microsoft.com/office/word/2010/wordprocessingCanvas" xmlns:cx="http://schemas.microsoft.com/office/drawing/2014/chartex" xmlns:cx1="http://schemas.microsoft.com/office/drawing/2015/9/8/chartex" xmlns:cx2="http://schemas.microsoft.com/office/drawing/2015/10/21/chartex" xmlns:cx3="http://schemas.microsoft.com/office/drawing/2016/5/9/chartex" xmlns:cx4="http://schemas.microsoft.com/office/drawing/2016/5/10/chartex" xmlns:cx5="http://schemas.microsoft.com/office/drawing/2016/5/11/chartex" xmlns:cx6="http://schemas.microsoft.com/office/drawing/2016/5/12/chartex" xmlns:cx7="http://schemas.microsoft.com/office/drawing/2016/5/13/chartex" xmlns:cx8="http://schemas.microsoft.com/office/drawing/2016/5/14/chartex" xmlns:mc="http://schemas.openxmlformats.org/markup-compatibility/2006" xmlns:aink="http://schemas.microsoft.com/office/drawing/2016/ink" xmlns:am3d="http://schemas.microsoft.com/office/drawing/2017/model3d" xmlns:o="urn:schemas-microsoft-com:office:office" xmlns:oel="http://schemas.microsoft.com/office/2019/extlst" xmlns:r="http://schemas.openxmlformats.org/officeDocument/2006/relationships" xmlns:m="http://schemas.openxmlformats.org/officeDocument/2006/math" xmlns:v="urn:schemas-microsoft-com:vml" xmlns:wp14="http://schemas.microsoft.com/office/word/2010/wordprocessingDrawing" xmlns:wp="http://schemas.openxmlformats.org/drawingml/2006/wordprocessingDrawing" xmlns:w10="urn:schemas-microsoft-com:office:word" xmlns:w="http://schemas.openxmlformats.org/wordprocessingml/2006/main" xmlns:w14="http://schemas.microsoft.com/office/word/2010/wordml" xmlns:w15="http://schemas.microsoft.com/office/word/2012/wordml" xmlns:w16cex="http://schemas.microsoft.com/office/word/2018/wordml/cex" xmlns:w16cid="http://schemas.microsoft.com/office/word/2016/wordml/cid" xmlns:w16="http://schemas.microsoft.com/office/word/2018/wordml" xmlns:w16sdtdh="http://schemas.microsoft.com/office/word/2020/wordml/sdtdatahash" xmlns:w16se="http://schemas.microsoft.com/office/word/2015/wordml/symex" xmlns:wpg="http://schemas.microsoft.com/office/word/2010/wordprocessingGroup" xmlns:wpi="http://schemas.microsoft.com/office/word/2010/wordprocessingInk" xmlns:wne="http://schemas.microsoft.com/office/word/2006/wordml" xmlns:wps="http://schemas.microsoft.com/office/word/2010/wordprocessingShape" mc:Ignorable="w14 w15 w16se w16cid w16 w16cex w16sdtdh wp14">
   <w:endnote w:type="separator" w:id="-1">
     <w:p>
       <w:r>
@@ -2150,7 +2153,7 @@
 </file>
 
 <file path=word/footer1.xml><?xml version="1.0" encoding="utf-8"?>
-<w:ftr xmlns:wpc="http://schemas.microsoft.com/office/word/2010/wordprocessingCanvas" xmlns:cx="http://schemas.microsoft.com/office/drawing/2014/chartex" xmlns:cx1="http://schemas.microsoft.com/office/drawing/2015/9/8/chartex" xmlns:cx2="http://schemas.microsoft.com/office/drawing/2015/10/21/chartex" xmlns:cx3="http://schemas.microsoft.com/office/drawing/2016/5/9/chartex" xmlns:cx4="http://schemas.microsoft.com/office/drawing/2016/5/10/chartex" xmlns:cx5="http://schemas.microsoft.com/office/drawing/2016/5/11/chartex" xmlns:cx6="http://schemas.microsoft.com/office/drawing/2016/5/12/chartex" xmlns:cx7="http://schemas.microsoft.com/office/drawing/2016/5/13/chartex" xmlns:cx8="http://schemas.microsoft.com/office/drawing/2016/5/14/chartex" xmlns:mc="http://schemas.openxmlformats.org/markup-compatibility/2006" xmlns:aink="http://schemas.microsoft.com/office/drawing/2016/ink" xmlns:am3d="http://schemas.microsoft.com/office/drawing/2017/model3d" xmlns:o="urn:schemas-microsoft-com:office:office" xmlns:r="http://schemas.openxmlformats.org/officeDocument/2006/relationships" xmlns:m="http://schemas.openxmlformats.org/officeDocument/2006/math" xmlns:v="urn:schemas-microsoft-com:vml" xmlns:wp14="http://schemas.microsoft.com/office/word/2010/wordprocessingDrawing" xmlns:wp="http://schemas.openxmlformats.org/drawingml/2006/wordprocessingDrawing" xmlns:w10="urn:schemas-microsoft-com:office:word" xmlns:w="http://schemas.openxmlformats.org/wordprocessingml/2006/main" xmlns:w14="http://schemas.microsoft.com/office/word/2010/wordml" xmlns:w15="http://schemas.microsoft.com/office/word/2012/wordml" xmlns:w16cex="http://schemas.microsoft.com/office/word/2018/wordml/cex" xmlns:w16cid="http://schemas.microsoft.com/office/word/2016/wordml/cid" xmlns:w16="http://schemas.microsoft.com/office/word/2018/wordml" xmlns:w16sdtdh="http://schemas.microsoft.com/office/word/2020/wordml/sdtdatahash" xmlns:w16se="http://schemas.microsoft.com/office/word/2015/wordml/symex" xmlns:wpg="http://schemas.microsoft.com/office/word/2010/wordprocessingGroup" xmlns:wpi="http://schemas.microsoft.com/office/word/2010/wordprocessingInk" xmlns:wne="http://schemas.microsoft.com/office/word/2006/wordml" xmlns:wps="http://schemas.microsoft.com/office/word/2010/wordprocessingShape" mc:Ignorable="w14 w15 w16se w16cid w16 w16cex w16sdtdh wp14">
+<w:ftr xmlns:wpc="http://schemas.microsoft.com/office/word/2010/wordprocessingCanvas" xmlns:cx="http://schemas.microsoft.com/office/drawing/2014/chartex" xmlns:cx1="http://schemas.microsoft.com/office/drawing/2015/9/8/chartex" xmlns:cx2="http://schemas.microsoft.com/office/drawing/2015/10/21/chartex" xmlns:cx3="http://schemas.microsoft.com/office/drawing/2016/5/9/chartex" xmlns:cx4="http://schemas.microsoft.com/office/drawing/2016/5/10/chartex" xmlns:cx5="http://schemas.microsoft.com/office/drawing/2016/5/11/chartex" xmlns:cx6="http://schemas.microsoft.com/office/drawing/2016/5/12/chartex" xmlns:cx7="http://schemas.microsoft.com/office/drawing/2016/5/13/chartex" xmlns:cx8="http://schemas.microsoft.com/office/drawing/2016/5/14/chartex" xmlns:mc="http://schemas.openxmlformats.org/markup-compatibility/2006" xmlns:aink="http://schemas.microsoft.com/office/drawing/2016/ink" xmlns:am3d="http://schemas.microsoft.com/office/drawing/2017/model3d" xmlns:o="urn:schemas-microsoft-com:office:office" xmlns:oel="http://schemas.microsoft.com/office/2019/extlst" xmlns:r="http://schemas.openxmlformats.org/officeDocument/2006/relationships" xmlns:m="http://schemas.openxmlformats.org/officeDocument/2006/math" xmlns:v="urn:schemas-microsoft-com:vml" xmlns:wp14="http://schemas.microsoft.com/office/word/2010/wordprocessingDrawing" xmlns:wp="http://schemas.openxmlformats.org/drawingml/2006/wordprocessingDrawing" xmlns:w10="urn:schemas-microsoft-com:office:word" xmlns:w="http://schemas.openxmlformats.org/wordprocessingml/2006/main" xmlns:w14="http://schemas.microsoft.com/office/word/2010/wordml" xmlns:w15="http://schemas.microsoft.com/office/word/2012/wordml" xmlns:w16cex="http://schemas.microsoft.com/office/word/2018/wordml/cex" xmlns:w16cid="http://schemas.microsoft.com/office/word/2016/wordml/cid" xmlns:w16="http://schemas.microsoft.com/office/word/2018/wordml" xmlns:w16sdtdh="http://schemas.microsoft.com/office/word/2020/wordml/sdtdatahash" xmlns:w16se="http://schemas.microsoft.com/office/word/2015/wordml/symex" xmlns:wpg="http://schemas.microsoft.com/office/word/2010/wordprocessingGroup" xmlns:wpi="http://schemas.microsoft.com/office/word/2010/wordprocessingInk" xmlns:wne="http://schemas.microsoft.com/office/word/2006/wordml" xmlns:wps="http://schemas.microsoft.com/office/word/2010/wordprocessingShape" mc:Ignorable="w14 w15 w16se w16cid w16 w16cex w16sdtdh wp14">
   <w:p>
     <w:pPr>
       <w:pStyle w:val="Platzhalter"/>
@@ -2165,7 +2168,7 @@
 </file>
 
 <file path=word/footer2.xml><?xml version="1.0" encoding="utf-8"?>
-<w:ftr xmlns:wpc="http://schemas.microsoft.com/office/word/2010/wordprocessingCanvas" xmlns:cx="http://schemas.microsoft.com/office/drawing/2014/chartex" xmlns:cx1="http://schemas.microsoft.com/office/drawing/2015/9/8/chartex" xmlns:cx2="http://schemas.microsoft.com/office/drawing/2015/10/21/chartex" xmlns:cx3="http://schemas.microsoft.com/office/drawing/2016/5/9/chartex" xmlns:cx4="http://schemas.microsoft.com/office/drawing/2016/5/10/chartex" xmlns:cx5="http://schemas.microsoft.com/office/drawing/2016/5/11/chartex" xmlns:cx6="http://schemas.microsoft.com/office/drawing/2016/5/12/chartex" xmlns:cx7="http://schemas.microsoft.com/office/drawing/2016/5/13/chartex" xmlns:cx8="http://schemas.microsoft.com/office/drawing/2016/5/14/chartex" xmlns:mc="http://schemas.openxmlformats.org/markup-compatibility/2006" xmlns:aink="http://schemas.microsoft.com/office/drawing/2016/ink" xmlns:am3d="http://schemas.microsoft.com/office/drawing/2017/model3d" xmlns:o="urn:schemas-microsoft-com:office:office" xmlns:r="http://schemas.openxmlformats.org/officeDocument/2006/relationships" xmlns:m="http://schemas.openxmlformats.org/officeDocument/2006/math" xmlns:v="urn:schemas-microsoft-com:vml" xmlns:wp14="http://schemas.microsoft.com/office/word/2010/wordprocessingDrawing" xmlns:wp="http://schemas.openxmlformats.org/drawingml/2006/wordprocessingDrawing" xmlns:w10="urn:schemas-microsoft-com:office:word" xmlns:w="http://schemas.openxmlformats.org/wordprocessingml/2006/main" xmlns:w14="http://schemas.microsoft.com/office/word/2010/wordml" xmlns:w15="http://schemas.microsoft.com/office/word/2012/wordml" xmlns:w16cex="http://schemas.microsoft.com/office/word/2018/wordml/cex" xmlns:w16cid="http://schemas.microsoft.com/office/word/2016/wordml/cid" xmlns:w16="http://schemas.microsoft.com/office/word/2018/wordml" xmlns:w16sdtdh="http://schemas.microsoft.com/office/word/2020/wordml/sdtdatahash" xmlns:w16se="http://schemas.microsoft.com/office/word/2015/wordml/symex" xmlns:wpg="http://schemas.microsoft.com/office/word/2010/wordprocessingGroup" xmlns:wpi="http://schemas.microsoft.com/office/word/2010/wordprocessingInk" xmlns:wne="http://schemas.microsoft.com/office/word/2006/wordml" xmlns:wps="http://schemas.microsoft.com/office/word/2010/wordprocessingShape" mc:Ignorable="w14 w15 w16se w16cid w16 w16cex w16sdtdh wp14">
+<w:ftr xmlns:wpc="http://schemas.microsoft.com/office/word/2010/wordprocessingCanvas" xmlns:cx="http://schemas.microsoft.com/office/drawing/2014/chartex" xmlns:cx1="http://schemas.microsoft.com/office/drawing/2015/9/8/chartex" xmlns:cx2="http://schemas.microsoft.com/office/drawing/2015/10/21/chartex" xmlns:cx3="http://schemas.microsoft.com/office/drawing/2016/5/9/chartex" xmlns:cx4="http://schemas.microsoft.com/office/drawing/2016/5/10/chartex" xmlns:cx5="http://schemas.microsoft.com/office/drawing/2016/5/11/chartex" xmlns:cx6="http://schemas.microsoft.com/office/drawing/2016/5/12/chartex" xmlns:cx7="http://schemas.microsoft.com/office/drawing/2016/5/13/chartex" xmlns:cx8="http://schemas.microsoft.com/office/drawing/2016/5/14/chartex" xmlns:mc="http://schemas.openxmlformats.org/markup-compatibility/2006" xmlns:aink="http://schemas.microsoft.com/office/drawing/2016/ink" xmlns:am3d="http://schemas.microsoft.com/office/drawing/2017/model3d" xmlns:o="urn:schemas-microsoft-com:office:office" xmlns:oel="http://schemas.microsoft.com/office/2019/extlst" xmlns:r="http://schemas.openxmlformats.org/officeDocument/2006/relationships" xmlns:m="http://schemas.openxmlformats.org/officeDocument/2006/math" xmlns:v="urn:schemas-microsoft-com:vml" xmlns:wp14="http://schemas.microsoft.com/office/word/2010/wordprocessingDrawing" xmlns:wp="http://schemas.openxmlformats.org/drawingml/2006/wordprocessingDrawing" xmlns:w10="urn:schemas-microsoft-com:office:word" xmlns:w="http://schemas.openxmlformats.org/wordprocessingml/2006/main" xmlns:w14="http://schemas.microsoft.com/office/word/2010/wordml" xmlns:w15="http://schemas.microsoft.com/office/word/2012/wordml" xmlns:w16cex="http://schemas.microsoft.com/office/word/2018/wordml/cex" xmlns:w16cid="http://schemas.microsoft.com/office/word/2016/wordml/cid" xmlns:w16="http://schemas.microsoft.com/office/word/2018/wordml" xmlns:w16sdtdh="http://schemas.microsoft.com/office/word/2020/wordml/sdtdatahash" xmlns:w16se="http://schemas.microsoft.com/office/word/2015/wordml/symex" xmlns:wpg="http://schemas.microsoft.com/office/word/2010/wordprocessingGroup" xmlns:wpi="http://schemas.microsoft.com/office/word/2010/wordprocessingInk" xmlns:wne="http://schemas.microsoft.com/office/word/2006/wordml" xmlns:wps="http://schemas.microsoft.com/office/word/2010/wordprocessingShape" mc:Ignorable="w14 w15 w16se w16cid w16 w16cex w16sdtdh wp14">
   <w:tbl>
     <w:tblPr>
       <w:tblW w:w="9435" w:type="dxa"/>
@@ -2254,7 +2257,7 @@
 </file>
 
 <file path=word/footnotes.xml><?xml version="1.0" encoding="utf-8"?>
-<w:footnotes xmlns:wpc="http://schemas.microsoft.com/office/word/2010/wordprocessingCanvas" xmlns:cx="http://schemas.microsoft.com/office/drawing/2014/chartex" xmlns:cx1="http://schemas.microsoft.com/office/drawing/2015/9/8/chartex" xmlns:cx2="http://schemas.microsoft.com/office/drawing/2015/10/21/chartex" xmlns:cx3="http://schemas.microsoft.com/office/drawing/2016/5/9/chartex" xmlns:cx4="http://schemas.microsoft.com/office/drawing/2016/5/10/chartex" xmlns:cx5="http://schemas.microsoft.com/office/drawing/2016/5/11/chartex" xmlns:cx6="http://schemas.microsoft.com/office/drawing/2016/5/12/chartex" xmlns:cx7="http://schemas.microsoft.com/office/drawing/2016/5/13/chartex" xmlns:cx8="http://schemas.microsoft.com/office/drawing/2016/5/14/chartex" xmlns:mc="http://schemas.openxmlformats.org/markup-compatibility/2006" xmlns:aink="http://schemas.microsoft.com/office/drawing/2016/ink" xmlns:am3d="http://schemas.microsoft.com/office/drawing/2017/model3d" xmlns:o="urn:schemas-microsoft-com:office:office" xmlns:r="http://schemas.openxmlformats.org/officeDocument/2006/relationships" xmlns:m="http://schemas.openxmlformats.org/officeDocument/2006/math" xmlns:v="urn:schemas-microsoft-com:vml" xmlns:wp14="http://schemas.microsoft.com/office/word/2010/wordprocessingDrawing" xmlns:wp="http://schemas.openxmlformats.org/drawingml/2006/wordprocessingDrawing" xmlns:w10="urn:schemas-microsoft-com:office:word" xmlns:w="http://schemas.openxmlformats.org/wordprocessingml/2006/main" xmlns:w14="http://schemas.microsoft.com/office/word/2010/wordml" xmlns:w15="http://schemas.microsoft.com/office/word/2012/wordml" xmlns:w16cex="http://schemas.microsoft.com/office/word/2018/wordml/cex" xmlns:w16cid="http://schemas.microsoft.com/office/word/2016/wordml/cid" xmlns:w16="http://schemas.microsoft.com/office/word/2018/wordml" xmlns:w16sdtdh="http://schemas.microsoft.com/office/word/2020/wordml/sdtdatahash" xmlns:w16se="http://schemas.microsoft.com/office/word/2015/wordml/symex" xmlns:wpg="http://schemas.microsoft.com/office/word/2010/wordprocessingGroup" xmlns:wpi="http://schemas.microsoft.com/office/word/2010/wordprocessingInk" xmlns:wne="http://schemas.microsoft.com/office/word/2006/wordml" xmlns:wps="http://schemas.microsoft.com/office/word/2010/wordprocessingShape" mc:Ignorable="w14 w15 w16se w16cid w16 w16cex w16sdtdh wp14">
+<w:footnotes xmlns:wpc="http://schemas.microsoft.com/office/word/2010/wordprocessingCanvas" xmlns:cx="http://schemas.microsoft.com/office/drawing/2014/chartex" xmlns:cx1="http://schemas.microsoft.com/office/drawing/2015/9/8/chartex" xmlns:cx2="http://schemas.microsoft.com/office/drawing/2015/10/21/chartex" xmlns:cx3="http://schemas.microsoft.com/office/drawing/2016/5/9/chartex" xmlns:cx4="http://schemas.microsoft.com/office/drawing/2016/5/10/chartex" xmlns:cx5="http://schemas.microsoft.com/office/drawing/2016/5/11/chartex" xmlns:cx6="http://schemas.microsoft.com/office/drawing/2016/5/12/chartex" xmlns:cx7="http://schemas.microsoft.com/office/drawing/2016/5/13/chartex" xmlns:cx8="http://schemas.microsoft.com/office/drawing/2016/5/14/chartex" xmlns:mc="http://schemas.openxmlformats.org/markup-compatibility/2006" xmlns:aink="http://schemas.microsoft.com/office/drawing/2016/ink" xmlns:am3d="http://schemas.microsoft.com/office/drawing/2017/model3d" xmlns:o="urn:schemas-microsoft-com:office:office" xmlns:oel="http://schemas.microsoft.com/office/2019/extlst" xmlns:r="http://schemas.openxmlformats.org/officeDocument/2006/relationships" xmlns:m="http://schemas.openxmlformats.org/officeDocument/2006/math" xmlns:v="urn:schemas-microsoft-com:vml" xmlns:wp14="http://schemas.microsoft.com/office/word/2010/wordprocessingDrawing" xmlns:wp="http://schemas.openxmlformats.org/drawingml/2006/wordprocessingDrawing" xmlns:w10="urn:schemas-microsoft-com:office:word" xmlns:w="http://schemas.openxmlformats.org/wordprocessingml/2006/main" xmlns:w14="http://schemas.microsoft.com/office/word/2010/wordml" xmlns:w15="http://schemas.microsoft.com/office/word/2012/wordml" xmlns:w16cex="http://schemas.microsoft.com/office/word/2018/wordml/cex" xmlns:w16cid="http://schemas.microsoft.com/office/word/2016/wordml/cid" xmlns:w16="http://schemas.microsoft.com/office/word/2018/wordml" xmlns:w16sdtdh="http://schemas.microsoft.com/office/word/2020/wordml/sdtdatahash" xmlns:w16se="http://schemas.microsoft.com/office/word/2015/wordml/symex" xmlns:wpg="http://schemas.microsoft.com/office/word/2010/wordprocessingGroup" xmlns:wpi="http://schemas.microsoft.com/office/word/2010/wordprocessingInk" xmlns:wne="http://schemas.microsoft.com/office/word/2006/wordml" xmlns:wps="http://schemas.microsoft.com/office/word/2010/wordprocessingShape" mc:Ignorable="w14 w15 w16se w16cid w16 w16cex w16sdtdh wp14">
   <w:footnote w:type="separator" w:id="-1">
     <w:p>
       <w:r>
@@ -2275,7 +2278,7 @@
 </file>
 
 <file path=word/header1.xml><?xml version="1.0" encoding="utf-8"?>
-<w:hdr xmlns:wpc="http://schemas.microsoft.com/office/word/2010/wordprocessingCanvas" xmlns:cx="http://schemas.microsoft.com/office/drawing/2014/chartex" xmlns:cx1="http://schemas.microsoft.com/office/drawing/2015/9/8/chartex" xmlns:cx2="http://schemas.microsoft.com/office/drawing/2015/10/21/chartex" xmlns:cx3="http://schemas.microsoft.com/office/drawing/2016/5/9/chartex" xmlns:cx4="http://schemas.microsoft.com/office/drawing/2016/5/10/chartex" xmlns:cx5="http://schemas.microsoft.com/office/drawing/2016/5/11/chartex" xmlns:cx6="http://schemas.microsoft.com/office/drawing/2016/5/12/chartex" xmlns:cx7="http://schemas.microsoft.com/office/drawing/2016/5/13/chartex" xmlns:cx8="http://schemas.microsoft.com/office/drawing/2016/5/14/chartex" xmlns:mc="http://schemas.openxmlformats.org/markup-compatibility/2006" xmlns:aink="http://schemas.microsoft.com/office/drawing/2016/ink" xmlns:am3d="http://schemas.microsoft.com/office/drawing/2017/model3d" xmlns:o="urn:schemas-microsoft-com:office:office" xmlns:r="http://schemas.openxmlformats.org/officeDocument/2006/relationships" xmlns:m="http://schemas.openxmlformats.org/officeDocument/2006/math" xmlns:v="urn:schemas-microsoft-com:vml" xmlns:wp14="http://schemas.microsoft.com/office/word/2010/wordprocessingDrawing" xmlns:wp="http://schemas.openxmlformats.org/drawingml/2006/wordprocessingDrawing" xmlns:w10="urn:schemas-microsoft-com:office:word" xmlns:w="http://schemas.openxmlformats.org/wordprocessingml/2006/main" xmlns:w14="http://schemas.microsoft.com/office/word/2010/wordml" xmlns:w15="http://schemas.microsoft.com/office/word/2012/wordml" xmlns:w16cex="http://schemas.microsoft.com/office/word/2018/wordml/cex" xmlns:w16cid="http://schemas.microsoft.com/office/word/2016/wordml/cid" xmlns:w16="http://schemas.microsoft.com/office/word/2018/wordml" xmlns:w16sdtdh="http://schemas.microsoft.com/office/word/2020/wordml/sdtdatahash" xmlns:w16se="http://schemas.microsoft.com/office/word/2015/wordml/symex" xmlns:wpg="http://schemas.microsoft.com/office/word/2010/wordprocessingGroup" xmlns:wpi="http://schemas.microsoft.com/office/word/2010/wordprocessingInk" xmlns:wne="http://schemas.microsoft.com/office/word/2006/wordml" xmlns:wps="http://schemas.microsoft.com/office/word/2010/wordprocessingShape" mc:Ignorable="w14 w15 w16se w16cid w16 w16cex w16sdtdh wp14">
+<w:hdr xmlns:wpc="http://schemas.microsoft.com/office/word/2010/wordprocessingCanvas" xmlns:cx="http://schemas.microsoft.com/office/drawing/2014/chartex" xmlns:cx1="http://schemas.microsoft.com/office/drawing/2015/9/8/chartex" xmlns:cx2="http://schemas.microsoft.com/office/drawing/2015/10/21/chartex" xmlns:cx3="http://schemas.microsoft.com/office/drawing/2016/5/9/chartex" xmlns:cx4="http://schemas.microsoft.com/office/drawing/2016/5/10/chartex" xmlns:cx5="http://schemas.microsoft.com/office/drawing/2016/5/11/chartex" xmlns:cx6="http://schemas.microsoft.com/office/drawing/2016/5/12/chartex" xmlns:cx7="http://schemas.microsoft.com/office/drawing/2016/5/13/chartex" xmlns:cx8="http://schemas.microsoft.com/office/drawing/2016/5/14/chartex" xmlns:mc="http://schemas.openxmlformats.org/markup-compatibility/2006" xmlns:aink="http://schemas.microsoft.com/office/drawing/2016/ink" xmlns:am3d="http://schemas.microsoft.com/office/drawing/2017/model3d" xmlns:o="urn:schemas-microsoft-com:office:office" xmlns:oel="http://schemas.microsoft.com/office/2019/extlst" xmlns:r="http://schemas.openxmlformats.org/officeDocument/2006/relationships" xmlns:m="http://schemas.openxmlformats.org/officeDocument/2006/math" xmlns:v="urn:schemas-microsoft-com:vml" xmlns:wp14="http://schemas.microsoft.com/office/word/2010/wordprocessingDrawing" xmlns:wp="http://schemas.openxmlformats.org/drawingml/2006/wordprocessingDrawing" xmlns:w10="urn:schemas-microsoft-com:office:word" xmlns:w="http://schemas.openxmlformats.org/wordprocessingml/2006/main" xmlns:w14="http://schemas.microsoft.com/office/word/2010/wordml" xmlns:w15="http://schemas.microsoft.com/office/word/2012/wordml" xmlns:w16cex="http://schemas.microsoft.com/office/word/2018/wordml/cex" xmlns:w16cid="http://schemas.microsoft.com/office/word/2016/wordml/cid" xmlns:w16="http://schemas.microsoft.com/office/word/2018/wordml" xmlns:w16sdtdh="http://schemas.microsoft.com/office/word/2020/wordml/sdtdatahash" xmlns:w16se="http://schemas.microsoft.com/office/word/2015/wordml/symex" xmlns:wpg="http://schemas.microsoft.com/office/word/2010/wordprocessingGroup" xmlns:wpi="http://schemas.microsoft.com/office/word/2010/wordprocessingInk" xmlns:wne="http://schemas.microsoft.com/office/word/2006/wordml" xmlns:wps="http://schemas.microsoft.com/office/word/2010/wordprocessingShape" mc:Ignorable="w14 w15 w16se w16cid w16 w16cex w16sdtdh wp14">
   <w:p>
     <w:pPr>
       <w:pStyle w:val="Platzhalter"/>
@@ -2293,7 +2296,7 @@
 </file>
 
 <file path=word/numbering.xml><?xml version="1.0" encoding="utf-8"?>
-<w:numbering xmlns:wpc="http://schemas.microsoft.com/office/word/2010/wordprocessingCanvas" xmlns:cx="http://schemas.microsoft.com/office/drawing/2014/chartex" xmlns:cx1="http://schemas.microsoft.com/office/drawing/2015/9/8/chartex" xmlns:cx2="http://schemas.microsoft.com/office/drawing/2015/10/21/chartex" xmlns:cx3="http://schemas.microsoft.com/office/drawing/2016/5/9/chartex" xmlns:cx4="http://schemas.microsoft.com/office/drawing/2016/5/10/chartex" xmlns:cx5="http://schemas.microsoft.com/office/drawing/2016/5/11/chartex" xmlns:cx6="http://schemas.microsoft.com/office/drawing/2016/5/12/chartex" xmlns:cx7="http://schemas.microsoft.com/office/drawing/2016/5/13/chartex" xmlns:cx8="http://schemas.microsoft.com/office/drawing/2016/5/14/chartex" xmlns:mc="http://schemas.openxmlformats.org/markup-compatibility/2006" xmlns:aink="http://schemas.microsoft.com/office/drawing/2016/ink" xmlns:am3d="http://schemas.microsoft.com/office/drawing/2017/model3d" xmlns:o="urn:schemas-microsoft-com:office:office" xmlns:r="http://schemas.openxmlformats.org/officeDocument/2006/relationships" xmlns:m="http://schemas.openxmlformats.org/officeDocument/2006/math" xmlns:v="urn:schemas-microsoft-com:vml" xmlns:wp14="http://schemas.microsoft.com/office/word/2010/wordprocessingDrawing" xmlns:wp="http://schemas.openxmlformats.org/drawingml/2006/wordprocessingDrawing" xmlns:w10="urn:schemas-microsoft-com:office:word" xmlns:w="http://schemas.openxmlformats.org/wordprocessingml/2006/main" xmlns:w14="http://schemas.microsoft.com/office/word/2010/wordml" xmlns:w15="http://schemas.microsoft.com/office/word/2012/wordml" xmlns:w16cex="http://schemas.microsoft.com/office/word/2018/wordml/cex" xmlns:w16cid="http://schemas.microsoft.com/office/word/2016/wordml/cid" xmlns:w16="http://schemas.microsoft.com/office/word/2018/wordml" xmlns:w16sdtdh="http://schemas.microsoft.com/office/word/2020/wordml/sdtdatahash" xmlns:w16se="http://schemas.microsoft.com/office/word/2015/wordml/symex" xmlns:wpg="http://schemas.microsoft.com/office/word/2010/wordprocessingGroup" xmlns:wpi="http://schemas.microsoft.com/office/word/2010/wordprocessingInk" xmlns:wne="http://schemas.microsoft.com/office/word/2006/wordml" xmlns:wps="http://schemas.microsoft.com/office/word/2010/wordprocessingShape" mc:Ignorable="w14 w15 w16se w16cid w16 w16cex w16sdtdh wp14">
+<w:numbering xmlns:wpc="http://schemas.microsoft.com/office/word/2010/wordprocessingCanvas" xmlns:cx="http://schemas.microsoft.com/office/drawing/2014/chartex" xmlns:cx1="http://schemas.microsoft.com/office/drawing/2015/9/8/chartex" xmlns:cx2="http://schemas.microsoft.com/office/drawing/2015/10/21/chartex" xmlns:cx3="http://schemas.microsoft.com/office/drawing/2016/5/9/chartex" xmlns:cx4="http://schemas.microsoft.com/office/drawing/2016/5/10/chartex" xmlns:cx5="http://schemas.microsoft.com/office/drawing/2016/5/11/chartex" xmlns:cx6="http://schemas.microsoft.com/office/drawing/2016/5/12/chartex" xmlns:cx7="http://schemas.microsoft.com/office/drawing/2016/5/13/chartex" xmlns:cx8="http://schemas.microsoft.com/office/drawing/2016/5/14/chartex" xmlns:mc="http://schemas.openxmlformats.org/markup-compatibility/2006" xmlns:aink="http://schemas.microsoft.com/office/drawing/2016/ink" xmlns:am3d="http://schemas.microsoft.com/office/drawing/2017/model3d" xmlns:o="urn:schemas-microsoft-com:office:office" xmlns:oel="http://schemas.microsoft.com/office/2019/extlst" xmlns:r="http://schemas.openxmlformats.org/officeDocument/2006/relationships" xmlns:m="http://schemas.openxmlformats.org/officeDocument/2006/math" xmlns:v="urn:schemas-microsoft-com:vml" xmlns:wp14="http://schemas.microsoft.com/office/word/2010/wordprocessingDrawing" xmlns:wp="http://schemas.openxmlformats.org/drawingml/2006/wordprocessingDrawing" xmlns:w10="urn:schemas-microsoft-com:office:word" xmlns:w="http://schemas.openxmlformats.org/wordprocessingml/2006/main" xmlns:w14="http://schemas.microsoft.com/office/word/2010/wordml" xmlns:w15="http://schemas.microsoft.com/office/word/2012/wordml" xmlns:w16cex="http://schemas.microsoft.com/office/word/2018/wordml/cex" xmlns:w16cid="http://schemas.microsoft.com/office/word/2016/wordml/cid" xmlns:w16="http://schemas.microsoft.com/office/word/2018/wordml" xmlns:w16sdtdh="http://schemas.microsoft.com/office/word/2020/wordml/sdtdatahash" xmlns:w16se="http://schemas.microsoft.com/office/word/2015/wordml/symex" xmlns:wpg="http://schemas.microsoft.com/office/word/2010/wordprocessingGroup" xmlns:wpi="http://schemas.microsoft.com/office/word/2010/wordprocessingInk" xmlns:wne="http://schemas.microsoft.com/office/word/2006/wordml" xmlns:wps="http://schemas.microsoft.com/office/word/2010/wordprocessingShape" mc:Ignorable="w14 w15 w16se w16cid w16 w16cex w16sdtdh wp14">
   <w:abstractNum w:abstractNumId="0" w15:restartNumberingAfterBreak="0">
     <w:nsid w:val="FFFFFF7C"/>
     <w:multiLevelType w:val="singleLevel"/>
@@ -4782,109 +4785,109 @@
       </w:rPr>
     </w:lvl>
   </w:abstractNum>
-  <w:num w:numId="1">
+  <w:num w:numId="1" w16cid:durableId="1510824846">
     <w:abstractNumId w:val="27"/>
   </w:num>
-  <w:num w:numId="2">
+  <w:num w:numId="2" w16cid:durableId="2055881225">
     <w:abstractNumId w:val="19"/>
   </w:num>
-  <w:num w:numId="3">
+  <w:num w:numId="3" w16cid:durableId="1404569791">
     <w:abstractNumId w:val="29"/>
   </w:num>
-  <w:num w:numId="4">
+  <w:num w:numId="4" w16cid:durableId="1115100012">
     <w:abstractNumId w:val="22"/>
   </w:num>
-  <w:num w:numId="5">
+  <w:num w:numId="5" w16cid:durableId="1499929353">
     <w:abstractNumId w:val="9"/>
   </w:num>
-  <w:num w:numId="6">
+  <w:num w:numId="6" w16cid:durableId="2108382989">
     <w:abstractNumId w:val="7"/>
   </w:num>
-  <w:num w:numId="7">
+  <w:num w:numId="7" w16cid:durableId="1817145920">
     <w:abstractNumId w:val="6"/>
   </w:num>
-  <w:num w:numId="8">
+  <w:num w:numId="8" w16cid:durableId="475685715">
     <w:abstractNumId w:val="5"/>
   </w:num>
-  <w:num w:numId="9">
+  <w:num w:numId="9" w16cid:durableId="1148982317">
     <w:abstractNumId w:val="4"/>
   </w:num>
-  <w:num w:numId="10">
+  <w:num w:numId="10" w16cid:durableId="361445279">
     <w:abstractNumId w:val="8"/>
   </w:num>
-  <w:num w:numId="11">
+  <w:num w:numId="11" w16cid:durableId="2012102603">
     <w:abstractNumId w:val="3"/>
   </w:num>
-  <w:num w:numId="12">
+  <w:num w:numId="12" w16cid:durableId="21518356">
     <w:abstractNumId w:val="2"/>
   </w:num>
-  <w:num w:numId="13">
+  <w:num w:numId="13" w16cid:durableId="149563775">
     <w:abstractNumId w:val="1"/>
   </w:num>
-  <w:num w:numId="14">
+  <w:num w:numId="14" w16cid:durableId="973020582">
     <w:abstractNumId w:val="0"/>
   </w:num>
-  <w:num w:numId="15">
+  <w:num w:numId="15" w16cid:durableId="452555943">
     <w:abstractNumId w:val="26"/>
   </w:num>
-  <w:num w:numId="16">
+  <w:num w:numId="16" w16cid:durableId="888151763">
     <w:abstractNumId w:val="30"/>
   </w:num>
-  <w:num w:numId="17">
+  <w:num w:numId="17" w16cid:durableId="2023900256">
     <w:abstractNumId w:val="13"/>
   </w:num>
-  <w:num w:numId="18">
+  <w:num w:numId="18" w16cid:durableId="1893882679">
     <w:abstractNumId w:val="23"/>
   </w:num>
-  <w:num w:numId="19">
+  <w:num w:numId="19" w16cid:durableId="1138912757">
     <w:abstractNumId w:val="10"/>
   </w:num>
-  <w:num w:numId="20">
+  <w:num w:numId="20" w16cid:durableId="894589501">
     <w:abstractNumId w:val="14"/>
   </w:num>
-  <w:num w:numId="21">
+  <w:num w:numId="21" w16cid:durableId="1886482724">
     <w:abstractNumId w:val="18"/>
   </w:num>
-  <w:num w:numId="22">
+  <w:num w:numId="22" w16cid:durableId="1523399452">
     <w:abstractNumId w:val="12"/>
   </w:num>
-  <w:num w:numId="23">
+  <w:num w:numId="23" w16cid:durableId="2053993524">
     <w:abstractNumId w:val="15"/>
   </w:num>
-  <w:num w:numId="24">
+  <w:num w:numId="24" w16cid:durableId="962032920">
     <w:abstractNumId w:val="21"/>
   </w:num>
-  <w:num w:numId="25">
+  <w:num w:numId="25" w16cid:durableId="2011330902">
     <w:abstractNumId w:val="11"/>
   </w:num>
-  <w:num w:numId="26">
+  <w:num w:numId="26" w16cid:durableId="1072434410">
     <w:abstractNumId w:val="20"/>
   </w:num>
-  <w:num w:numId="27">
+  <w:num w:numId="27" w16cid:durableId="529538505">
     <w:abstractNumId w:val="28"/>
   </w:num>
-  <w:num w:numId="28">
+  <w:num w:numId="28" w16cid:durableId="1375883331">
     <w:abstractNumId w:val="16"/>
   </w:num>
-  <w:num w:numId="29">
+  <w:num w:numId="29" w16cid:durableId="29693696">
     <w:abstractNumId w:val="25"/>
   </w:num>
-  <w:num w:numId="30">
+  <w:num w:numId="30" w16cid:durableId="42869607">
     <w:abstractNumId w:val="17"/>
   </w:num>
-  <w:num w:numId="31">
+  <w:num w:numId="31" w16cid:durableId="420873222">
     <w:abstractNumId w:val="31"/>
   </w:num>
-  <w:num w:numId="32">
+  <w:num w:numId="32" w16cid:durableId="740562213">
     <w:abstractNumId w:val="33"/>
   </w:num>
-  <w:num w:numId="33">
+  <w:num w:numId="33" w16cid:durableId="1245262252">
     <w:abstractNumId w:val="32"/>
   </w:num>
-  <w:num w:numId="34">
+  <w:num w:numId="34" w16cid:durableId="991523234">
     <w:abstractNumId w:val="24"/>
   </w:num>
-  <w:num w:numId="35">
+  <w:num w:numId="35" w16cid:durableId="1907107795">
     <w:abstractNumId w:val="33"/>
   </w:num>
 </w:numbering>
@@ -5872,21 +5875,10 @@
 </file>
 
 <file path=customXml/item1.xml><?xml version="1.0" encoding="utf-8"?>
-<?mso-contentType ?>
-<FormTemplates xmlns="http://schemas.microsoft.com/sharepoint/v3/contenttype/forms">
-  <Display>DocumentLibraryForm</Display>
-  <Edit>DocumentLibraryForm</Edit>
-  <New>DocumentLibraryForm</New>
-</FormTemplates>
+<b:Sources xmlns:b="http://schemas.openxmlformats.org/officeDocument/2006/bibliography" xmlns="http://schemas.openxmlformats.org/officeDocument/2006/bibliography" SelectedStyle="\APA.XSL" StyleName="APA"/>
 </file>
 
 <file path=customXml/item2.xml><?xml version="1.0" encoding="utf-8"?>
-<p:properties xmlns:p="http://schemas.microsoft.com/office/2006/metadata/properties" xmlns:xsi="http://www.w3.org/2001/XMLSchema-instance" xmlns:pc="http://schemas.microsoft.com/office/infopath/2007/PartnerControls">
-  <documentManagement/>
-</p:properties>
-</file>
-
-<file path=customXml/item3.xml><?xml version="1.0" encoding="utf-8"?>
 <ct:contentTypeSchema xmlns:ct="http://schemas.microsoft.com/office/2006/metadata/contentType" xmlns:ma="http://schemas.microsoft.com/office/2006/metadata/properties/metaAttributes" ct:_="" ma:_="" ma:contentTypeName="Dokument" ma:contentTypeID="0x0101005A84B846623D4D4B81579DF38D8E5D0B" ma:contentTypeVersion="0" ma:contentTypeDescription="Ein neues Dokument erstellen." ma:contentTypeScope="" ma:versionID="4de71d7ee837d4175a9a37b42a1d04ff">
   <xsd:schema xmlns:xsd="http://www.w3.org/2001/XMLSchema" xmlns:xs="http://www.w3.org/2001/XMLSchema" xmlns:p="http://schemas.microsoft.com/office/2006/metadata/properties" targetNamespace="http://schemas.microsoft.com/office/2006/metadata/properties" ma:root="true" ma:fieldsID="b4f5dc90cf06628c3b90945c8266c24d">
     <xsd:element name="properties">
@@ -6000,34 +5992,30 @@
 </ct:contentTypeSchema>
 </file>
 
+<file path=customXml/item3.xml><?xml version="1.0" encoding="utf-8"?>
+<p:properties xmlns:p="http://schemas.microsoft.com/office/2006/metadata/properties" xmlns:xsi="http://www.w3.org/2001/XMLSchema-instance" xmlns:pc="http://schemas.microsoft.com/office/infopath/2007/PartnerControls">
+  <documentManagement/>
+</p:properties>
+</file>
+
 <file path=customXml/item4.xml><?xml version="1.0" encoding="utf-8"?>
-<b:Sources xmlns:b="http://schemas.openxmlformats.org/officeDocument/2006/bibliography" xmlns="http://schemas.openxmlformats.org/officeDocument/2006/bibliography" SelectedStyle="\APA.XSL" StyleName="APA"/>
+<?mso-contentType ?>
+<FormTemplates xmlns="http://schemas.microsoft.com/sharepoint/v3/contenttype/forms">
+  <Display>DocumentLibraryForm</Display>
+  <Edit>DocumentLibraryForm</Edit>
+  <New>DocumentLibraryForm</New>
+</FormTemplates>
 </file>
 
 <file path=customXml/itemProps1.xml><?xml version="1.0" encoding="utf-8"?>
-<ds:datastoreItem xmlns:ds="http://schemas.openxmlformats.org/officeDocument/2006/customXml" ds:itemID="{8F622C33-13DD-4DE8-8274-C7C79167C8E1}">
+<ds:datastoreItem xmlns:ds="http://schemas.openxmlformats.org/officeDocument/2006/customXml" ds:itemID="{2F314B60-8F48-4B00-8BDD-7BBCDCE739A0}">
   <ds:schemaRefs>
-    <ds:schemaRef ds:uri="http://schemas.microsoft.com/sharepoint/v3/contenttype/forms"/>
+    <ds:schemaRef ds:uri="http://schemas.openxmlformats.org/officeDocument/2006/bibliography"/>
   </ds:schemaRefs>
 </ds:datastoreItem>
 </file>
 
 <file path=customXml/itemProps2.xml><?xml version="1.0" encoding="utf-8"?>
-<ds:datastoreItem xmlns:ds="http://schemas.openxmlformats.org/officeDocument/2006/customXml" ds:itemID="{B4476EF2-144B-4B12-832C-6FB44FE6E39E}">
-  <ds:schemaRefs>
-    <ds:schemaRef ds:uri="http://schemas.microsoft.com/office/2006/documentManagement/types"/>
-    <ds:schemaRef ds:uri="http://schemas.microsoft.com/office/2006/metadata/properties"/>
-    <ds:schemaRef ds:uri="http://www.w3.org/XML/1998/namespace"/>
-    <ds:schemaRef ds:uri="http://purl.org/dc/elements/1.1/"/>
-    <ds:schemaRef ds:uri="http://purl.org/dc/terms/"/>
-    <ds:schemaRef ds:uri="http://purl.org/dc/dcmitype/"/>
-    <ds:schemaRef ds:uri="http://schemas.microsoft.com/office/infopath/2007/PartnerControls"/>
-    <ds:schemaRef ds:uri="http://schemas.openxmlformats.org/package/2006/metadata/core-properties"/>
-  </ds:schemaRefs>
-</ds:datastoreItem>
-</file>
-
-<file path=customXml/itemProps3.xml><?xml version="1.0" encoding="utf-8"?>
 <ds:datastoreItem xmlns:ds="http://schemas.openxmlformats.org/officeDocument/2006/customXml" ds:itemID="{2E5B7DBC-2D18-40AF-8FDE-4191BCCFCD04}">
   <ds:schemaRefs>
     <ds:schemaRef ds:uri="http://schemas.microsoft.com/office/2006/metadata/contentType"/>
@@ -6043,10 +6031,19 @@
 </ds:datastoreItem>
 </file>
 
+<file path=customXml/itemProps3.xml><?xml version="1.0" encoding="utf-8"?>
+<ds:datastoreItem xmlns:ds="http://schemas.openxmlformats.org/officeDocument/2006/customXml" ds:itemID="{B4476EF2-144B-4B12-832C-6FB44FE6E39E}">
+  <ds:schemaRefs>
+    <ds:schemaRef ds:uri="http://schemas.microsoft.com/office/2006/metadata/properties"/>
+    <ds:schemaRef ds:uri="http://schemas.microsoft.com/office/infopath/2007/PartnerControls"/>
+  </ds:schemaRefs>
+</ds:datastoreItem>
+</file>
+
 <file path=customXml/itemProps4.xml><?xml version="1.0" encoding="utf-8"?>
-<ds:datastoreItem xmlns:ds="http://schemas.openxmlformats.org/officeDocument/2006/customXml" ds:itemID="{2F314B60-8F48-4B00-8BDD-7BBCDCE739A0}">
+<ds:datastoreItem xmlns:ds="http://schemas.openxmlformats.org/officeDocument/2006/customXml" ds:itemID="{8F622C33-13DD-4DE8-8274-C7C79167C8E1}">
   <ds:schemaRefs>
-    <ds:schemaRef ds:uri="http://schemas.openxmlformats.org/officeDocument/2006/bibliography"/>
+    <ds:schemaRef ds:uri="http://schemas.microsoft.com/sharepoint/v3/contenttype/forms"/>
   </ds:schemaRefs>
 </ds:datastoreItem>
 </file>
</xml_diff>